<commit_message>
started working on Funcs.GetFile
</commit_message>
<xml_diff>
--- a/docs/reference.docx
+++ b/docs/reference.docx
@@ -1161,6 +1161,182 @@
       </w:r>
       <w:r>
         <w:t>: Path of user selected folder. Empty string if user cancels</w:t>
+      </w:r>
+    </w:p>
+    <w:p>
+      <w:pPr>
+        <w:spacing w:before="0" w:after="0"/>
+      </w:pPr>
+      <w:proofErr w:type="spellStart"/>
+      <w:r>
+        <w:t>Funcs.</w:t>
+      </w:r>
+      <w:r>
+        <w:rPr>
+          <w:b/>
+          <w:bCs/>
+        </w:rPr>
+        <w:t>GetFile</w:t>
+      </w:r>
+      <w:proofErr w:type="spellEnd"/>
+      <w:r>
+        <w:t>(</w:t>
+      </w:r>
+    </w:p>
+    <w:p>
+      <w:pPr>
+        <w:spacing w:before="0" w:after="0"/>
+        <w:ind w:firstLine="720"/>
+      </w:pPr>
+      <w:r>
+        <w:t xml:space="preserve">[title </w:t>
+      </w:r>
+      <w:r>
+        <w:rPr>
+          <w:i/>
+          <w:iCs/>
+        </w:rPr>
+        <w:t>As String</w:t>
+      </w:r>
+      <w:r>
+        <w:t xml:space="preserve">, </w:t>
+      </w:r>
+    </w:p>
+    <w:p>
+      <w:pPr>
+        <w:spacing w:before="0"/>
+        <w:ind w:firstLine="720"/>
+      </w:pPr>
+      <w:r>
+        <w:t xml:space="preserve">{filterName1 </w:t>
+      </w:r>
+      <w:r>
+        <w:rPr>
+          <w:i/>
+          <w:iCs/>
+        </w:rPr>
+        <w:t>As String</w:t>
+      </w:r>
+      <w:r>
+        <w:t xml:space="preserve">, filterFileTypes1 </w:t>
+      </w:r>
+      <w:r>
+        <w:rPr>
+          <w:i/>
+          <w:iCs/>
+        </w:rPr>
+        <w:t>As String</w:t>
+      </w:r>
+      <w:r>
+        <w:t xml:space="preserve">}, …]) </w:t>
+      </w:r>
+      <w:r>
+        <w:rPr>
+          <w:i/>
+          <w:iCs/>
+        </w:rPr>
+        <w:t>As String</w:t>
+      </w:r>
+    </w:p>
+    <w:p>
+      <w:pPr>
+        <w:spacing w:before="0"/>
+        <w:ind w:firstLine="720"/>
+      </w:pPr>
+      <w:r>
+        <w:t>Prompt the suer to select a file</w:t>
+      </w:r>
+    </w:p>
+    <w:p>
+      <w:pPr>
+        <w:spacing w:before="0"/>
+        <w:ind w:firstLine="720"/>
+      </w:pPr>
+      <w:r>
+        <w:rPr>
+          <w:b/>
+          <w:bCs/>
+        </w:rPr>
+        <w:t>Parameters:</w:t>
+      </w:r>
+    </w:p>
+    <w:p>
+      <w:pPr>
+        <w:pStyle w:val="ListParagraph"/>
+        <w:numPr>
+          <w:ilvl w:val="0"/>
+          <w:numId w:val="11"/>
+        </w:numPr>
+        <w:spacing w:before="0"/>
+      </w:pPr>
+      <w:r>
+        <w:rPr>
+          <w:b/>
+          <w:bCs/>
+        </w:rPr>
+        <w:t>title</w:t>
+      </w:r>
+      <w:r>
+        <w:t xml:space="preserve"> – (optional, default “Select a File”) Prompt text in file dialog</w:t>
+      </w:r>
+    </w:p>
+    <w:p>
+      <w:pPr>
+        <w:pStyle w:val="ListParagraph"/>
+        <w:numPr>
+          <w:ilvl w:val="0"/>
+          <w:numId w:val="11"/>
+        </w:numPr>
+        <w:spacing w:before="0"/>
+      </w:pPr>
+      <w:r>
+        <w:rPr>
+          <w:b/>
+          <w:bCs/>
+        </w:rPr>
+        <w:t>{filterName1, filterFileTypes1}</w:t>
+      </w:r>
+      <w:r>
+        <w:t xml:space="preserve"> – (optional) Pairs of filter names and file types (e.g. </w:t>
+      </w:r>
+      <w:r>
+        <w:rPr>
+          <w:rFonts w:ascii="Aptos Mono" w:hAnsi="Aptos Mono"/>
+        </w:rPr>
+        <w:t>“Images”, “*.jpg; *.</w:t>
+      </w:r>
+      <w:proofErr w:type="spellStart"/>
+      <w:r>
+        <w:rPr>
+          <w:rFonts w:ascii="Aptos Mono" w:hAnsi="Aptos Mono"/>
+        </w:rPr>
+        <w:t>png</w:t>
+      </w:r>
+      <w:proofErr w:type="spellEnd"/>
+      <w:r>
+        <w:rPr>
+          <w:rFonts w:ascii="Aptos Mono" w:hAnsi="Aptos Mono"/>
+        </w:rPr>
+        <w:t>”</w:t>
+      </w:r>
+      <w:r>
+        <w:t>)</w:t>
+      </w:r>
+    </w:p>
+    <w:p>
+      <w:pPr>
+        <w:spacing w:before="0"/>
+        <w:ind w:left="720"/>
+      </w:pPr>
+      <w:r>
+        <w:rPr>
+          <w:b/>
+          <w:bCs/>
+        </w:rPr>
+        <w:t xml:space="preserve">Returns: </w:t>
+      </w:r>
+      <w:r>
+        <w:t>Path of user selected file. Empty string if user cancels</w:t>
       </w:r>
     </w:p>
     <w:p>

</xml_diff>